<commit_message>
Signed-off-by: Aidan Casey <aidancasey@gmail.com>
</commit_message>
<xml_diff>
--- a/presentation/Steps to Build App.docx
+++ b/presentation/Steps to Build App.docx
@@ -15,16 +15,9 @@
           <w:numId w:val="1"/>
         </w:numPr>
       </w:pPr>
-      <w:proofErr w:type="spellStart"/>
       <w:r>
-        <w:t>Powershell</w:t>
+        <w:t>Powershell – create basic solution structure</w:t>
       </w:r>
-      <w:proofErr w:type="spellEnd"/>
-      <w:r>
-        <w:t xml:space="preserve"> – create basic solution structure</w:t>
-      </w:r>
-      <w:bookmarkStart w:id="0" w:name="_GoBack"/>
-      <w:bookmarkEnd w:id="0"/>
     </w:p>
     <w:p>
       <w:pPr>
@@ -89,7 +82,6 @@
               </w:rPr>
               <w:t>-</w:t>
             </w:r>
-            <w:proofErr w:type="spellStart"/>
             <w:r>
               <w:rPr>
                 <w:rStyle w:val="typ"/>
@@ -100,7 +92,6 @@
               </w:rPr>
               <w:t>AzureService</w:t>
             </w:r>
-            <w:proofErr w:type="spellEnd"/>
             <w:r>
               <w:rPr>
                 <w:rStyle w:val="pln1"/>
@@ -108,19 +99,8 @@
                 <w:szCs w:val="21"/>
                 <w:lang w:val="en"/>
               </w:rPr>
-              <w:t xml:space="preserve"> </w:t>
-            </w:r>
-            <w:proofErr w:type="spellStart"/>
-            <w:r>
-              <w:rPr>
-                <w:rStyle w:val="pln1"/>
-                <w:sz w:val="21"/>
-                <w:szCs w:val="21"/>
-                <w:lang w:val="en"/>
-              </w:rPr>
-              <w:t>AzureNodeChatClient</w:t>
-            </w:r>
-            <w:proofErr w:type="spellEnd"/>
+              <w:t xml:space="preserve"> AzureNodeChatClient</w:t>
+            </w:r>
           </w:p>
           <w:p>
             <w:pPr>
@@ -154,7 +134,6 @@
               </w:rPr>
               <w:t>-</w:t>
             </w:r>
-            <w:proofErr w:type="spellStart"/>
             <w:r>
               <w:rPr>
                 <w:rStyle w:val="typ"/>
@@ -165,7 +144,6 @@
               </w:rPr>
               <w:t>AzureNodeWebRole</w:t>
             </w:r>
-            <w:proofErr w:type="spellEnd"/>
           </w:p>
           <w:p>
             <w:pPr>
@@ -180,6 +158,293 @@
       <w:pPr>
         <w:pStyle w:val="ListParagraph"/>
       </w:pPr>
+    </w:p>
+    <w:p>
+      <w:pPr>
+        <w:pStyle w:val="ListParagraph"/>
+        <w:numPr>
+          <w:ilvl w:val="0"/>
+          <w:numId w:val="1"/>
+        </w:numPr>
+      </w:pPr>
+      <w:r>
+        <w:t>Install node packages</w:t>
+      </w:r>
+    </w:p>
+    <w:tbl>
+      <w:tblPr>
+        <w:tblStyle w:val="TableGrid"/>
+        <w:tblW w:w="0" w:type="auto"/>
+        <w:tblInd w:w="360" w:type="dxa"/>
+        <w:tblLook w:val="04A0" w:firstRow="1" w:lastRow="0" w:firstColumn="1" w:lastColumn="0" w:noHBand="0" w:noVBand="1"/>
+      </w:tblPr>
+      <w:tblGrid>
+        <w:gridCol w:w="8882"/>
+      </w:tblGrid>
+      <w:tr>
+        <w:tc>
+          <w:tcPr>
+            <w:tcW w:w="9242" w:type="dxa"/>
+          </w:tcPr>
+          <w:p>
+            <w:r>
+              <w:t xml:space="preserve">Cd </w:t>
+            </w:r>
+            <w:r>
+              <w:t>C:\SAUG\AzureNodeChatClient\WebRole1</w:t>
+            </w:r>
+          </w:p>
+          <w:p/>
+          <w:p>
+            <w:r>
+              <w:t>npm install azure</w:t>
+            </w:r>
+          </w:p>
+          <w:p/>
+          <w:p>
+            <w:r>
+              <w:t>npm install node-static</w:t>
+            </w:r>
+          </w:p>
+          <w:p/>
+          <w:p>
+            <w:r>
+              <w:t>npm install node-uuid</w:t>
+            </w:r>
+          </w:p>
+          <w:p/>
+          <w:p>
+            <w:r>
+              <w:t>npm install socket.io</w:t>
+            </w:r>
+          </w:p>
+          <w:p/>
+        </w:tc>
+      </w:tr>
+    </w:tbl>
+    <w:p>
+      <w:pPr>
+        <w:ind w:left="360"/>
+      </w:pPr>
+    </w:p>
+    <w:p>
+      <w:pPr>
+        <w:pStyle w:val="ListParagraph"/>
+        <w:numPr>
+          <w:ilvl w:val="0"/>
+          <w:numId w:val="1"/>
+        </w:numPr>
+      </w:pPr>
+      <w:r>
+        <w:t>Create socket.io folder and drop the clientside js file in there</w:t>
+      </w:r>
+    </w:p>
+    <w:p>
+      <w:pPr>
+        <w:pStyle w:val="ListParagraph"/>
+      </w:pPr>
+    </w:p>
+    <w:p>
+      <w:pPr>
+        <w:pStyle w:val="ListParagraph"/>
+        <w:numPr>
+          <w:ilvl w:val="0"/>
+          <w:numId w:val="1"/>
+        </w:numPr>
+      </w:pPr>
+      <w:r>
+        <w:t>Create public folder and drop scripts and Index.html in there</w:t>
+      </w:r>
+    </w:p>
+    <w:p>
+      <w:pPr>
+        <w:pStyle w:val="ListParagraph"/>
+      </w:pPr>
+    </w:p>
+    <w:p>
+      <w:pPr>
+        <w:pStyle w:val="ListParagraph"/>
+        <w:numPr>
+          <w:ilvl w:val="0"/>
+          <w:numId w:val="1"/>
+        </w:numPr>
+      </w:pPr>
+      <w:r>
+        <w:t>Modify Server.js to serve out index.html as a static file and test by running app</w:t>
+      </w:r>
+    </w:p>
+    <w:p>
+      <w:pPr>
+        <w:pStyle w:val="ListParagraph"/>
+      </w:pPr>
+    </w:p>
+    <w:tbl>
+      <w:tblPr>
+        <w:tblStyle w:val="TableGrid"/>
+        <w:tblW w:w="0" w:type="auto"/>
+        <w:tblLook w:val="04A0" w:firstRow="1" w:lastRow="0" w:firstColumn="1" w:lastColumn="0" w:noHBand="0" w:noVBand="1"/>
+      </w:tblPr>
+      <w:tblGrid>
+        <w:gridCol w:w="9242"/>
+      </w:tblGrid>
+      <w:tr>
+        <w:tc>
+          <w:tcPr>
+            <w:tcW w:w="9242" w:type="dxa"/>
+          </w:tcPr>
+          <w:p>
+            <w:r>
+              <w:t>//kick off HTTP server</w:t>
+            </w:r>
+          </w:p>
+          <w:p>
+            <w:r>
+              <w:t>var app = require('http').createServer(httpHandler);</w:t>
+            </w:r>
+          </w:p>
+          <w:p>
+            <w:r>
+              <w:t>app.listen(process.env.port || 4567);</w:t>
+            </w:r>
+          </w:p>
+          <w:p>
+            <w:r>
+              <w:t xml:space="preserve">  </w:t>
+            </w:r>
+          </w:p>
+          <w:p>
+            <w:r>
+              <w:t xml:space="preserve"> //kick off SOCKET.IO listner</w:t>
+            </w:r>
+          </w:p>
+          <w:p>
+            <w:r>
+              <w:t xml:space="preserve">var io = require('socket.io').listen(app);  </w:t>
+            </w:r>
+          </w:p>
+          <w:p>
+            <w:r>
+              <w:t>var fs = require('fs');</w:t>
+            </w:r>
+          </w:p>
+          <w:p/>
+          <w:p/>
+          <w:p>
+            <w:r>
+              <w:t>var static = require('node-static');</w:t>
+            </w:r>
+          </w:p>
+          <w:p>
+            <w:r>
+              <w:t>var file = new(static.Server)('./public');</w:t>
+            </w:r>
+          </w:p>
+          <w:p/>
+          <w:p>
+            <w:r>
+              <w:t>function httpHandler (req, res) {</w:t>
+            </w:r>
+          </w:p>
+          <w:p>
+            <w:r>
+              <w:t xml:space="preserve">    req.addListener('end', function () {</w:t>
+            </w:r>
+          </w:p>
+          <w:p/>
+          <w:p>
+            <w:r>
+              <w:t xml:space="preserve">    // Serve static files!</w:t>
+            </w:r>
+          </w:p>
+          <w:p>
+            <w:r>
+              <w:t xml:space="preserve">    file.serve(req, res);</w:t>
+            </w:r>
+          </w:p>
+          <w:p>
+            <w:r>
+              <w:t xml:space="preserve">  });</w:t>
+            </w:r>
+          </w:p>
+          <w:p>
+            <w:r>
+              <w:t>}</w:t>
+            </w:r>
+          </w:p>
+        </w:tc>
+      </w:tr>
+    </w:tbl>
+    <w:p/>
+    <w:p>
+      <w:r>
+        <w:lastRenderedPageBreak/>
+        <w:t>Run node directly and get dependency errors…</w:t>
+      </w:r>
+    </w:p>
+    <w:tbl>
+      <w:tblPr>
+        <w:tblStyle w:val="TableGrid"/>
+        <w:tblW w:w="0" w:type="auto"/>
+        <w:tblLook w:val="04A0" w:firstRow="1" w:lastRow="0" w:firstColumn="1" w:lastColumn="0" w:noHBand="0" w:noVBand="1"/>
+      </w:tblPr>
+      <w:tblGrid>
+        <w:gridCol w:w="9242"/>
+      </w:tblGrid>
+      <w:tr>
+        <w:tc>
+          <w:tcPr>
+            <w:tcW w:w="9242" w:type="dxa"/>
+          </w:tcPr>
+          <w:p>
+            <w:r>
+              <w:t xml:space="preserve">Cd </w:t>
+            </w:r>
+            <w:r>
+              <w:t>C:\SAUG\AzureNodeChatClient\WebRole1</w:t>
+            </w:r>
+          </w:p>
+          <w:p>
+            <w:r>
+              <w:t>node server.js</w:t>
+            </w:r>
+          </w:p>
+          <w:p/>
+          <w:p/>
+        </w:tc>
+      </w:tr>
+    </w:tbl>
+    <w:p/>
+    <w:p/>
+    <w:p>
+      <w:pPr>
+        <w:pStyle w:val="ListParagraph"/>
+        <w:numPr>
+          <w:ilvl w:val="0"/>
+          <w:numId w:val="1"/>
+        </w:numPr>
+      </w:pPr>
+      <w:r>
+        <w:t>Fix up the dependency errors</w:t>
+      </w:r>
+    </w:p>
+    <w:p>
+      <w:r>
+        <w:t>C:\SAUG\AzureNodeChatClient\WebRole1\node_modules\node-static\lib</w:t>
+      </w:r>
+      <w:r>
+        <w:t>\</w:t>
+      </w:r>
+      <w:r>
+        <w:t xml:space="preserve"> </w:t>
+      </w:r>
+      <w:r>
+        <w:t>node-static</w:t>
+      </w:r>
+      <w:r>
+        <w:t>.js</w:t>
+      </w:r>
+      <w:bookmarkStart w:id="0" w:name="_GoBack"/>
+      <w:bookmarkEnd w:id="0"/>
     </w:p>
     <w:p/>
     <w:sectPr>

</xml_diff>